<commit_message>
Added query methods and http requests for different type of bookings, implemented get and post in vuex state
</commit_message>
<xml_diff>
--- a/Docs/API Backend.docx
+++ b/Docs/API Backend.docx
@@ -1324,6 +1324,53 @@
           <w:lang w:val="en-US"/>
         </w:rPr>
         <w:t>FALSE</w:t>
+      </w:r>
+    </w:p>
+    <w:p>
+      <w:pPr>
+        <w:spacing w:after="0"/>
+        <w:rPr>
+          <w:rFonts w:ascii="Bahnschrift Light" w:hAnsi="Bahnschrift Light"/>
+          <w:sz w:val="24"/>
+          <w:szCs w:val="24"/>
+          <w:lang w:val="en-US"/>
+        </w:rPr>
+      </w:pPr>
+      <w:r>
+        <w:rPr>
+          <w:rFonts w:ascii="Bahnschrift Light" w:hAnsi="Bahnschrift Light"/>
+          <w:sz w:val="24"/>
+          <w:szCs w:val="24"/>
+          <w:lang w:val="en-US"/>
+        </w:rPr>
+        <w:t>Parameters:</w:t>
+      </w:r>
+      <w:r>
+        <w:rPr>
+          <w:rFonts w:ascii="Bahnschrift Light" w:hAnsi="Bahnschrift Light"/>
+          <w:sz w:val="24"/>
+          <w:szCs w:val="24"/>
+          <w:lang w:val="en-US"/>
+        </w:rPr>
+        <w:t xml:space="preserve"> </w:t>
+      </w:r>
+      <w:r>
+        <w:rPr>
+          <w:rFonts w:ascii="Bahnschrift Light" w:hAnsi="Bahnschrift Light"/>
+          <w:sz w:val="24"/>
+          <w:szCs w:val="24"/>
+          <w:lang w:val="en-US"/>
+        </w:rPr>
+        <w:t>teacher-email</w:t>
+      </w:r>
+      <w:r>
+        <w:rPr>
+          <w:rFonts w:ascii="Bahnschrift Light" w:hAnsi="Bahnschrift Light"/>
+          <w:sz w:val="24"/>
+          <w:szCs w:val="24"/>
+          <w:lang w:val="en-US"/>
+        </w:rPr>
+        <w:t>: String</w:t>
       </w:r>
     </w:p>
     <w:p>
@@ -3557,6 +3604,53 @@
         <w:spacing w:after="0"/>
         <w:rPr>
           <w:rFonts w:ascii="Bahnschrift Light" w:hAnsi="Bahnschrift Light"/>
+          <w:sz w:val="24"/>
+          <w:szCs w:val="24"/>
+          <w:lang w:val="en-US"/>
+        </w:rPr>
+      </w:pPr>
+      <w:r>
+        <w:rPr>
+          <w:rFonts w:ascii="Bahnschrift Light" w:hAnsi="Bahnschrift Light"/>
+          <w:sz w:val="24"/>
+          <w:szCs w:val="24"/>
+          <w:lang w:val="en-US"/>
+        </w:rPr>
+        <w:t>Parameters:</w:t>
+      </w:r>
+      <w:r>
+        <w:rPr>
+          <w:rFonts w:ascii="Bahnschrift Light" w:hAnsi="Bahnschrift Light"/>
+          <w:sz w:val="24"/>
+          <w:szCs w:val="24"/>
+          <w:lang w:val="en-US"/>
+        </w:rPr>
+        <w:t xml:space="preserve"> </w:t>
+      </w:r>
+      <w:r>
+        <w:rPr>
+          <w:rFonts w:ascii="Bahnschrift Light" w:hAnsi="Bahnschrift Light"/>
+          <w:sz w:val="24"/>
+          <w:szCs w:val="24"/>
+          <w:lang w:val="en-US"/>
+        </w:rPr>
+        <w:t>emailUser:</w:t>
+      </w:r>
+      <w:r>
+        <w:rPr>
+          <w:rFonts w:ascii="Bahnschrift Light" w:hAnsi="Bahnschrift Light"/>
+          <w:sz w:val="24"/>
+          <w:szCs w:val="24"/>
+          <w:lang w:val="en-US"/>
+        </w:rPr>
+        <w:t xml:space="preserve"> String</w:t>
+      </w:r>
+    </w:p>
+    <w:p>
+      <w:pPr>
+        <w:spacing w:after="0"/>
+        <w:rPr>
+          <w:rFonts w:ascii="Bahnschrift Light" w:hAnsi="Bahnschrift Light"/>
           <w:color w:val="0033CC"/>
           <w:sz w:val="24"/>
           <w:szCs w:val="24"/>
@@ -4242,6 +4336,53 @@
         <w:spacing w:after="0"/>
         <w:rPr>
           <w:rFonts w:ascii="Bahnschrift Light" w:hAnsi="Bahnschrift Light"/>
+          <w:sz w:val="24"/>
+          <w:szCs w:val="24"/>
+          <w:lang w:val="en-US"/>
+        </w:rPr>
+      </w:pPr>
+      <w:r>
+        <w:rPr>
+          <w:rFonts w:ascii="Bahnschrift Light" w:hAnsi="Bahnschrift Light"/>
+          <w:sz w:val="24"/>
+          <w:szCs w:val="24"/>
+          <w:lang w:val="en-US"/>
+        </w:rPr>
+        <w:t>Parameters:</w:t>
+      </w:r>
+      <w:r>
+        <w:rPr>
+          <w:rFonts w:ascii="Bahnschrift Light" w:hAnsi="Bahnschrift Light"/>
+          <w:sz w:val="24"/>
+          <w:szCs w:val="24"/>
+          <w:lang w:val="en-US"/>
+        </w:rPr>
+        <w:t xml:space="preserve"> </w:t>
+      </w:r>
+      <w:r>
+        <w:rPr>
+          <w:rFonts w:ascii="Bahnschrift Light" w:hAnsi="Bahnschrift Light"/>
+          <w:sz w:val="24"/>
+          <w:szCs w:val="24"/>
+          <w:lang w:val="en-US"/>
+        </w:rPr>
+        <w:t>title</w:t>
+      </w:r>
+      <w:r>
+        <w:rPr>
+          <w:rFonts w:ascii="Bahnschrift Light" w:hAnsi="Bahnschrift Light"/>
+          <w:sz w:val="24"/>
+          <w:szCs w:val="24"/>
+          <w:lang w:val="en-US"/>
+        </w:rPr>
+        <w:t>: String</w:t>
+      </w:r>
+    </w:p>
+    <w:p>
+      <w:pPr>
+        <w:spacing w:after="0"/>
+        <w:rPr>
+          <w:rFonts w:ascii="Bahnschrift Light" w:hAnsi="Bahnschrift Light"/>
           <w:color w:val="0033CC"/>
           <w:sz w:val="24"/>
           <w:szCs w:val="24"/>
@@ -4386,6 +4527,7 @@
           <w:szCs w:val="22"/>
           <w:lang w:val="en-US"/>
         </w:rPr>
+        <w:lastRenderedPageBreak/>
         <w:t xml:space="preserve">  </w:t>
       </w:r>
       <w:r>
@@ -4458,7 +4600,6 @@
                 <w:szCs w:val="28"/>
                 <w:lang w:val="en-US"/>
               </w:rPr>
-              <w:lastRenderedPageBreak/>
               <w:t>GET</w:t>
             </w:r>
           </w:p>
@@ -5426,16 +5567,7 @@
           <w:szCs w:val="24"/>
           <w:lang w:val="en-US"/>
         </w:rPr>
-        <w:t xml:space="preserve"> email: String,</w:t>
-      </w:r>
-      <w:r>
-        <w:rPr>
-          <w:rFonts w:ascii="Bahnschrift Light" w:hAnsi="Bahnschrift Light"/>
-          <w:sz w:val="24"/>
-          <w:szCs w:val="24"/>
-          <w:lang w:val="en-US"/>
-        </w:rPr>
-        <w:t xml:space="preserve"> password: String</w:t>
+        <w:t xml:space="preserve"> email: String, password: String</w:t>
       </w:r>
     </w:p>
     <w:p>
@@ -5947,6 +6079,17 @@
         </w:rPr>
       </w:pPr>
     </w:p>
+    <w:p>
+      <w:pPr>
+        <w:rPr>
+          <w:rFonts w:ascii="Bahnschrift Light" w:hAnsi="Bahnschrift Light"/>
+          <w:color w:val="00B050"/>
+          <w:sz w:val="28"/>
+          <w:szCs w:val="28"/>
+          <w:lang w:val="en-US"/>
+        </w:rPr>
+      </w:pPr>
+    </w:p>
     <w:tbl>
       <w:tblPr>
         <w:tblStyle w:val="Grigliatabella"/>
@@ -6768,18 +6911,7 @@
                 <w:u w:val="single"/>
                 <w:lang w:val="en-US"/>
               </w:rPr>
-              <w:t>de</w:t>
-            </w:r>
-            <w:r>
-              <w:rPr>
-                <w:rFonts w:ascii="Bahnschrift Light" w:hAnsi="Bahnschrift Light" w:cs="Segoe UI"/>
-                <w:color w:val="0033CC"/>
-                <w:sz w:val="28"/>
-                <w:szCs w:val="28"/>
-                <w:u w:val="single"/>
-                <w:lang w:val="en-US"/>
-              </w:rPr>
-              <w:t>activate-user</w:t>
+              <w:t>deactivate-user</w:t>
             </w:r>
           </w:p>
         </w:tc>
@@ -6969,27 +7101,7 @@
           <w:szCs w:val="28"/>
           <w:lang w:val="en-US"/>
         </w:rPr>
-        <w:t xml:space="preserve">: when the user is </w:t>
-      </w:r>
-      <w:r>
-        <w:rPr>
-          <w:rFonts w:ascii="Bahnschrift Light" w:hAnsi="Bahnschrift Light"/>
-          <w:color w:val="00B050"/>
-          <w:sz w:val="28"/>
-          <w:szCs w:val="28"/>
-          <w:lang w:val="en-US"/>
-        </w:rPr>
-        <w:t>de</w:t>
-      </w:r>
-      <w:r>
-        <w:rPr>
-          <w:rFonts w:ascii="Bahnschrift Light" w:hAnsi="Bahnschrift Light"/>
-          <w:color w:val="00B050"/>
-          <w:sz w:val="28"/>
-          <w:szCs w:val="28"/>
-          <w:lang w:val="en-US"/>
-        </w:rPr>
-        <w:t>activated correctly</w:t>
+        <w:t>: when the user is deactivated correctly</w:t>
       </w:r>
     </w:p>
     <w:p>
@@ -7061,7 +7173,16 @@
       </w:r>
     </w:p>
     <w:p>
-      <w:r>
+      <w:pPr>
+        <w:rPr>
+          <w:lang w:val="en-US"/>
+        </w:rPr>
+      </w:pPr>
+      <w:r>
+        <w:rPr>
+          <w:lang w:val="en-US"/>
+        </w:rPr>
+        <w:lastRenderedPageBreak/>
         <w:br w:type="page"/>
       </w:r>
     </w:p>
@@ -7254,25 +7375,7 @@
           <w:szCs w:val="24"/>
           <w:lang w:val="en-US"/>
         </w:rPr>
-        <w:t xml:space="preserve"> </w:t>
-      </w:r>
-      <w:r>
-        <w:rPr>
-          <w:rFonts w:ascii="Bahnschrift Light" w:hAnsi="Bahnschrift Light"/>
-          <w:sz w:val="24"/>
-          <w:szCs w:val="24"/>
-          <w:lang w:val="en-US"/>
-        </w:rPr>
-        <w:t>name</w:t>
-      </w:r>
-      <w:r>
-        <w:rPr>
-          <w:rFonts w:ascii="Bahnschrift Light" w:hAnsi="Bahnschrift Light"/>
-          <w:sz w:val="24"/>
-          <w:szCs w:val="24"/>
-          <w:lang w:val="en-US"/>
-        </w:rPr>
-        <w:t>: String, username: String, email: String</w:t>
+        <w:t xml:space="preserve"> name: String, username: String, email: String</w:t>
       </w:r>
     </w:p>
     <w:p>
@@ -7439,27 +7542,7 @@
           <w:szCs w:val="28"/>
           <w:lang w:val="en-US"/>
         </w:rPr>
-        <w:t xml:space="preserve">9 CONFLICT: when the </w:t>
-      </w:r>
-      <w:r>
-        <w:rPr>
-          <w:rFonts w:ascii="Bahnschrift Light" w:hAnsi="Bahnschrift Light"/>
-          <w:color w:val="FF0000"/>
-          <w:sz w:val="28"/>
-          <w:szCs w:val="28"/>
-          <w:lang w:val="en-US"/>
-        </w:rPr>
-        <w:t>teacher</w:t>
-      </w:r>
-      <w:r>
-        <w:rPr>
-          <w:rFonts w:ascii="Bahnschrift Light" w:hAnsi="Bahnschrift Light"/>
-          <w:color w:val="FF0000"/>
-          <w:sz w:val="28"/>
-          <w:szCs w:val="28"/>
-          <w:lang w:val="en-US"/>
-        </w:rPr>
-        <w:t xml:space="preserve"> already exists</w:t>
+        <w:t>9 CONFLICT: when the teacher already exists</w:t>
       </w:r>
     </w:p>
     <w:p>
@@ -7554,18 +7637,7 @@
                 <w:u w:val="single"/>
                 <w:lang w:val="en-US"/>
               </w:rPr>
-              <w:t>activate</w:t>
-            </w:r>
-            <w:r>
-              <w:rPr>
-                <w:rFonts w:ascii="Bahnschrift Light" w:hAnsi="Bahnschrift Light" w:cs="Segoe UI"/>
-                <w:color w:val="0033CC"/>
-                <w:sz w:val="28"/>
-                <w:szCs w:val="28"/>
-                <w:u w:val="single"/>
-                <w:lang w:val="en-US"/>
-              </w:rPr>
-              <w:t>-teacher</w:t>
+              <w:t>activate-teacher</w:t>
             </w:r>
           </w:p>
         </w:tc>
@@ -7673,25 +7745,7 @@
           <w:szCs w:val="24"/>
           <w:lang w:val="en-US"/>
         </w:rPr>
-        <w:t xml:space="preserve"> </w:t>
-      </w:r>
-      <w:r>
-        <w:rPr>
-          <w:rFonts w:ascii="Bahnschrift Light" w:hAnsi="Bahnschrift Light"/>
-          <w:sz w:val="24"/>
-          <w:szCs w:val="24"/>
-          <w:lang w:val="en-US"/>
-        </w:rPr>
-        <w:t>name</w:t>
-      </w:r>
-      <w:r>
-        <w:rPr>
-          <w:rFonts w:ascii="Bahnschrift Light" w:hAnsi="Bahnschrift Light"/>
-          <w:sz w:val="24"/>
-          <w:szCs w:val="24"/>
-          <w:lang w:val="en-US"/>
-        </w:rPr>
-        <w:t>: String, username: String, email: String</w:t>
+        <w:t xml:space="preserve"> name: String, username: String, email: String</w:t>
       </w:r>
     </w:p>
     <w:p>
@@ -7756,27 +7810,7 @@
           <w:szCs w:val="28"/>
           <w:lang w:val="en-US"/>
         </w:rPr>
-        <w:t xml:space="preserve">: when the </w:t>
-      </w:r>
-      <w:r>
-        <w:rPr>
-          <w:rFonts w:ascii="Bahnschrift Light" w:hAnsi="Bahnschrift Light"/>
-          <w:color w:val="00B050"/>
-          <w:sz w:val="28"/>
-          <w:szCs w:val="28"/>
-          <w:lang w:val="en-US"/>
-        </w:rPr>
-        <w:t>teacher</w:t>
-      </w:r>
-      <w:r>
-        <w:rPr>
-          <w:rFonts w:ascii="Bahnschrift Light" w:hAnsi="Bahnschrift Light"/>
-          <w:color w:val="00B050"/>
-          <w:sz w:val="28"/>
-          <w:szCs w:val="28"/>
-          <w:lang w:val="en-US"/>
-        </w:rPr>
-        <w:t xml:space="preserve"> is activated correctly</w:t>
+        <w:t>: when the teacher is activated correctly</w:t>
       </w:r>
     </w:p>
     <w:p>
@@ -7939,18 +7973,7 @@
                 <w:u w:val="single"/>
                 <w:lang w:val="en-US"/>
               </w:rPr>
-              <w:t>de</w:t>
-            </w:r>
-            <w:r>
-              <w:rPr>
-                <w:rFonts w:ascii="Bahnschrift Light" w:hAnsi="Bahnschrift Light" w:cs="Segoe UI"/>
-                <w:color w:val="0033CC"/>
-                <w:sz w:val="28"/>
-                <w:szCs w:val="28"/>
-                <w:u w:val="single"/>
-                <w:lang w:val="en-US"/>
-              </w:rPr>
-              <w:t>activate-teacher</w:t>
+              <w:t>deactivate-teacher</w:t>
             </w:r>
           </w:p>
         </w:tc>
@@ -8057,25 +8080,7 @@
           <w:szCs w:val="24"/>
           <w:lang w:val="en-US"/>
         </w:rPr>
-        <w:t xml:space="preserve"> </w:t>
-      </w:r>
-      <w:r>
-        <w:rPr>
-          <w:rFonts w:ascii="Bahnschrift Light" w:hAnsi="Bahnschrift Light"/>
-          <w:sz w:val="24"/>
-          <w:szCs w:val="24"/>
-          <w:lang w:val="en-US"/>
-        </w:rPr>
-        <w:t>name</w:t>
-      </w:r>
-      <w:r>
-        <w:rPr>
-          <w:rFonts w:ascii="Bahnschrift Light" w:hAnsi="Bahnschrift Light"/>
-          <w:sz w:val="24"/>
-          <w:szCs w:val="24"/>
-          <w:lang w:val="en-US"/>
-        </w:rPr>
-        <w:t>: String, username: String, email: String</w:t>
+        <w:t xml:space="preserve"> name: String, username: String, email: String</w:t>
       </w:r>
     </w:p>
     <w:p>
@@ -8140,27 +8145,7 @@
           <w:szCs w:val="28"/>
           <w:lang w:val="en-US"/>
         </w:rPr>
-        <w:t xml:space="preserve">: when the teacher is </w:t>
-      </w:r>
-      <w:r>
-        <w:rPr>
-          <w:rFonts w:ascii="Bahnschrift Light" w:hAnsi="Bahnschrift Light"/>
-          <w:color w:val="00B050"/>
-          <w:sz w:val="28"/>
-          <w:szCs w:val="28"/>
-          <w:lang w:val="en-US"/>
-        </w:rPr>
-        <w:t>de</w:t>
-      </w:r>
-      <w:r>
-        <w:rPr>
-          <w:rFonts w:ascii="Bahnschrift Light" w:hAnsi="Bahnschrift Light"/>
-          <w:color w:val="00B050"/>
-          <w:sz w:val="28"/>
-          <w:szCs w:val="28"/>
-          <w:lang w:val="en-US"/>
-        </w:rPr>
-        <w:t>activated correctly</w:t>
+        <w:t>: when the teacher is deactivated correctly</w:t>
       </w:r>
     </w:p>
     <w:p>
@@ -8232,7 +8217,15 @@
       </w:r>
     </w:p>
     <w:p>
-      <w:r>
+      <w:pPr>
+        <w:rPr>
+          <w:lang w:val="en-US"/>
+        </w:rPr>
+      </w:pPr>
+      <w:r>
+        <w:rPr>
+          <w:lang w:val="en-US"/>
+        </w:rPr>
         <w:br w:type="page"/>
       </w:r>
     </w:p>
@@ -8318,18 +8311,7 @@
                 <w:u w:val="single"/>
                 <w:lang w:val="en-US"/>
               </w:rPr>
-              <w:t>insert-</w:t>
-            </w:r>
-            <w:r>
-              <w:rPr>
-                <w:rFonts w:ascii="Bahnschrift Light" w:hAnsi="Bahnschrift Light" w:cs="Segoe UI"/>
-                <w:color w:val="0033CC"/>
-                <w:sz w:val="28"/>
-                <w:szCs w:val="28"/>
-                <w:u w:val="single"/>
-                <w:lang w:val="en-US"/>
-              </w:rPr>
-              <w:t>course</w:t>
+              <w:t>insert-course</w:t>
             </w:r>
           </w:p>
         </w:tc>
@@ -8501,27 +8483,7 @@
           <w:szCs w:val="28"/>
           <w:lang w:val="en-US"/>
         </w:rPr>
-        <w:t xml:space="preserve">: when the new </w:t>
-      </w:r>
-      <w:r>
-        <w:rPr>
-          <w:rFonts w:ascii="Bahnschrift Light" w:hAnsi="Bahnschrift Light"/>
-          <w:color w:val="00B050"/>
-          <w:sz w:val="28"/>
-          <w:szCs w:val="28"/>
-          <w:lang w:val="en-US"/>
-        </w:rPr>
-        <w:t>course</w:t>
-      </w:r>
-      <w:r>
-        <w:rPr>
-          <w:rFonts w:ascii="Bahnschrift Light" w:hAnsi="Bahnschrift Light"/>
-          <w:color w:val="00B050"/>
-          <w:sz w:val="28"/>
-          <w:szCs w:val="28"/>
-          <w:lang w:val="en-US"/>
-        </w:rPr>
-        <w:t xml:space="preserve"> is inserted correctly</w:t>
+        <w:t>: when the new course is inserted correctly</w:t>
       </w:r>
     </w:p>
     <w:p>
@@ -8623,27 +8585,7 @@
           <w:szCs w:val="28"/>
           <w:lang w:val="en-US"/>
         </w:rPr>
-        <w:t xml:space="preserve">9 CONFLICT: when the </w:t>
-      </w:r>
-      <w:r>
-        <w:rPr>
-          <w:rFonts w:ascii="Bahnschrift Light" w:hAnsi="Bahnschrift Light"/>
-          <w:color w:val="FF0000"/>
-          <w:sz w:val="28"/>
-          <w:szCs w:val="28"/>
-          <w:lang w:val="en-US"/>
-        </w:rPr>
-        <w:t>course</w:t>
-      </w:r>
-      <w:r>
-        <w:rPr>
-          <w:rFonts w:ascii="Bahnschrift Light" w:hAnsi="Bahnschrift Light"/>
-          <w:color w:val="FF0000"/>
-          <w:sz w:val="28"/>
-          <w:szCs w:val="28"/>
-          <w:lang w:val="en-US"/>
-        </w:rPr>
-        <w:t xml:space="preserve"> already exists</w:t>
+        <w:t>9 CONFLICT: when the course already exists</w:t>
       </w:r>
     </w:p>
     <w:p>
@@ -8738,18 +8680,7 @@
                 <w:u w:val="single"/>
                 <w:lang w:val="en-US"/>
               </w:rPr>
-              <w:t>activate-</w:t>
-            </w:r>
-            <w:r>
-              <w:rPr>
-                <w:rFonts w:ascii="Bahnschrift Light" w:hAnsi="Bahnschrift Light" w:cs="Segoe UI"/>
-                <w:color w:val="0033CC"/>
-                <w:sz w:val="28"/>
-                <w:szCs w:val="28"/>
-                <w:u w:val="single"/>
-                <w:lang w:val="en-US"/>
-              </w:rPr>
-              <w:t>course</w:t>
+              <w:t>activate-course</w:t>
             </w:r>
           </w:p>
         </w:tc>
@@ -8922,27 +8853,7 @@
           <w:szCs w:val="28"/>
           <w:lang w:val="en-US"/>
         </w:rPr>
-        <w:t xml:space="preserve">: when the </w:t>
-      </w:r>
-      <w:r>
-        <w:rPr>
-          <w:rFonts w:ascii="Bahnschrift Light" w:hAnsi="Bahnschrift Light"/>
-          <w:color w:val="00B050"/>
-          <w:sz w:val="28"/>
-          <w:szCs w:val="28"/>
-          <w:lang w:val="en-US"/>
-        </w:rPr>
-        <w:t>course</w:t>
-      </w:r>
-      <w:r>
-        <w:rPr>
-          <w:rFonts w:ascii="Bahnschrift Light" w:hAnsi="Bahnschrift Light"/>
-          <w:color w:val="00B050"/>
-          <w:sz w:val="28"/>
-          <w:szCs w:val="28"/>
-          <w:lang w:val="en-US"/>
-        </w:rPr>
-        <w:t xml:space="preserve"> is activated correctly</w:t>
+        <w:t>: when the course is activated correctly</w:t>
       </w:r>
     </w:p>
     <w:p>
@@ -9105,18 +9016,7 @@
                 <w:u w:val="single"/>
                 <w:lang w:val="en-US"/>
               </w:rPr>
-              <w:t>deactivate-</w:t>
-            </w:r>
-            <w:r>
-              <w:rPr>
-                <w:rFonts w:ascii="Bahnschrift Light" w:hAnsi="Bahnschrift Light" w:cs="Segoe UI"/>
-                <w:color w:val="0033CC"/>
-                <w:sz w:val="28"/>
-                <w:szCs w:val="28"/>
-                <w:u w:val="single"/>
-                <w:lang w:val="en-US"/>
-              </w:rPr>
-              <w:t>course</w:t>
+              <w:t>deactivate-course</w:t>
             </w:r>
           </w:p>
         </w:tc>
@@ -9288,27 +9188,7 @@
           <w:szCs w:val="28"/>
           <w:lang w:val="en-US"/>
         </w:rPr>
-        <w:t xml:space="preserve">: when the </w:t>
-      </w:r>
-      <w:r>
-        <w:rPr>
-          <w:rFonts w:ascii="Bahnschrift Light" w:hAnsi="Bahnschrift Light"/>
-          <w:color w:val="00B050"/>
-          <w:sz w:val="28"/>
-          <w:szCs w:val="28"/>
-          <w:lang w:val="en-US"/>
-        </w:rPr>
-        <w:t>course</w:t>
-      </w:r>
-      <w:r>
-        <w:rPr>
-          <w:rFonts w:ascii="Bahnschrift Light" w:hAnsi="Bahnschrift Light"/>
-          <w:color w:val="00B050"/>
-          <w:sz w:val="28"/>
-          <w:szCs w:val="28"/>
-          <w:lang w:val="en-US"/>
-        </w:rPr>
-        <w:t xml:space="preserve"> is deactivated correctly</w:t>
+        <w:t>: when the course is deactivated correctly</w:t>
       </w:r>
     </w:p>
     <w:p>
@@ -9461,18 +9341,7 @@
                 <w:u w:val="single"/>
                 <w:lang w:val="en-US"/>
               </w:rPr>
-              <w:t>insert-</w:t>
-            </w:r>
-            <w:r>
-              <w:rPr>
-                <w:rFonts w:ascii="Bahnschrift Light" w:hAnsi="Bahnschrift Light" w:cs="Segoe UI"/>
-                <w:color w:val="0033CC"/>
-                <w:sz w:val="28"/>
-                <w:szCs w:val="28"/>
-                <w:u w:val="single"/>
-                <w:lang w:val="en-US"/>
-              </w:rPr>
-              <w:t>time-slot</w:t>
+              <w:t>insert-time-slot</w:t>
             </w:r>
           </w:p>
         </w:tc>
@@ -9579,16 +9448,7 @@
           <w:szCs w:val="24"/>
           <w:lang w:val="en-US"/>
         </w:rPr>
-        <w:t xml:space="preserve"> </w:t>
-      </w:r>
-      <w:r>
-        <w:rPr>
-          <w:rFonts w:ascii="Bahnschrift Light" w:hAnsi="Bahnschrift Light"/>
-          <w:sz w:val="24"/>
-          <w:szCs w:val="24"/>
-          <w:lang w:val="en-US"/>
-        </w:rPr>
-        <w:t>day: String, int hour</w:t>
+        <w:t xml:space="preserve"> day: String, int hour</w:t>
       </w:r>
     </w:p>
     <w:p>
@@ -9653,27 +9513,7 @@
           <w:szCs w:val="28"/>
           <w:lang w:val="en-US"/>
         </w:rPr>
-        <w:t xml:space="preserve">: when the new </w:t>
-      </w:r>
-      <w:r>
-        <w:rPr>
-          <w:rFonts w:ascii="Bahnschrift Light" w:hAnsi="Bahnschrift Light"/>
-          <w:color w:val="00B050"/>
-          <w:sz w:val="28"/>
-          <w:szCs w:val="28"/>
-          <w:lang w:val="en-US"/>
-        </w:rPr>
-        <w:t>time-slot</w:t>
-      </w:r>
-      <w:r>
-        <w:rPr>
-          <w:rFonts w:ascii="Bahnschrift Light" w:hAnsi="Bahnschrift Light"/>
-          <w:color w:val="00B050"/>
-          <w:sz w:val="28"/>
-          <w:szCs w:val="28"/>
-          <w:lang w:val="en-US"/>
-        </w:rPr>
-        <w:t xml:space="preserve"> is inserted correctly</w:t>
+        <w:t>: when the new time-slot is inserted correctly</w:t>
       </w:r>
     </w:p>
     <w:p>
@@ -9775,27 +9615,7 @@
           <w:szCs w:val="28"/>
           <w:lang w:val="en-US"/>
         </w:rPr>
-        <w:t xml:space="preserve">9 CONFLICT: when the </w:t>
-      </w:r>
-      <w:r>
-        <w:rPr>
-          <w:rFonts w:ascii="Bahnschrift Light" w:hAnsi="Bahnschrift Light"/>
-          <w:color w:val="FF0000"/>
-          <w:sz w:val="28"/>
-          <w:szCs w:val="28"/>
-          <w:lang w:val="en-US"/>
-        </w:rPr>
-        <w:t>time-slot</w:t>
-      </w:r>
-      <w:r>
-        <w:rPr>
-          <w:rFonts w:ascii="Bahnschrift Light" w:hAnsi="Bahnschrift Light"/>
-          <w:color w:val="FF0000"/>
-          <w:sz w:val="28"/>
-          <w:szCs w:val="28"/>
-          <w:lang w:val="en-US"/>
-        </w:rPr>
-        <w:t xml:space="preserve"> already exists</w:t>
+        <w:t>9 CONFLICT: when the time-slot already exists</w:t>
       </w:r>
     </w:p>
     <w:p>
@@ -9890,18 +9710,7 @@
                 <w:u w:val="single"/>
                 <w:lang w:val="en-US"/>
               </w:rPr>
-              <w:t>activate-</w:t>
-            </w:r>
-            <w:r>
-              <w:rPr>
-                <w:rFonts w:ascii="Bahnschrift Light" w:hAnsi="Bahnschrift Light" w:cs="Segoe UI"/>
-                <w:color w:val="0033CC"/>
-                <w:sz w:val="28"/>
-                <w:szCs w:val="28"/>
-                <w:u w:val="single"/>
-                <w:lang w:val="en-US"/>
-              </w:rPr>
-              <w:t>time-slot</w:t>
+              <w:t>activate-time-slot</w:t>
             </w:r>
           </w:p>
         </w:tc>
@@ -10074,27 +9883,7 @@
           <w:szCs w:val="28"/>
           <w:lang w:val="en-US"/>
         </w:rPr>
-        <w:t xml:space="preserve">: when the </w:t>
-      </w:r>
-      <w:r>
-        <w:rPr>
-          <w:rFonts w:ascii="Bahnschrift Light" w:hAnsi="Bahnschrift Light"/>
-          <w:color w:val="00B050"/>
-          <w:sz w:val="28"/>
-          <w:szCs w:val="28"/>
-          <w:lang w:val="en-US"/>
-        </w:rPr>
-        <w:t>time-slot</w:t>
-      </w:r>
-      <w:r>
-        <w:rPr>
-          <w:rFonts w:ascii="Bahnschrift Light" w:hAnsi="Bahnschrift Light"/>
-          <w:color w:val="00B050"/>
-          <w:sz w:val="28"/>
-          <w:szCs w:val="28"/>
-          <w:lang w:val="en-US"/>
-        </w:rPr>
-        <w:t xml:space="preserve"> is activated correctly</w:t>
+        <w:t>: when the time-slot is activated correctly</w:t>
       </w:r>
     </w:p>
     <w:p>
@@ -10257,18 +10046,7 @@
                 <w:u w:val="single"/>
                 <w:lang w:val="en-US"/>
               </w:rPr>
-              <w:t>deactivate-</w:t>
-            </w:r>
-            <w:r>
-              <w:rPr>
-                <w:rFonts w:ascii="Bahnschrift Light" w:hAnsi="Bahnschrift Light" w:cs="Segoe UI"/>
-                <w:color w:val="0033CC"/>
-                <w:sz w:val="28"/>
-                <w:szCs w:val="28"/>
-                <w:u w:val="single"/>
-                <w:lang w:val="en-US"/>
-              </w:rPr>
-              <w:t>time-slot</w:t>
+              <w:t>deactivate-time-slot</w:t>
             </w:r>
           </w:p>
         </w:tc>
@@ -10440,27 +10218,7 @@
           <w:szCs w:val="28"/>
           <w:lang w:val="en-US"/>
         </w:rPr>
-        <w:t xml:space="preserve">: when the </w:t>
-      </w:r>
-      <w:r>
-        <w:rPr>
-          <w:rFonts w:ascii="Bahnschrift Light" w:hAnsi="Bahnschrift Light"/>
-          <w:color w:val="00B050"/>
-          <w:sz w:val="28"/>
-          <w:szCs w:val="28"/>
-          <w:lang w:val="en-US"/>
-        </w:rPr>
-        <w:t>time-slot</w:t>
-      </w:r>
-      <w:r>
-        <w:rPr>
-          <w:rFonts w:ascii="Bahnschrift Light" w:hAnsi="Bahnschrift Light"/>
-          <w:color w:val="00B050"/>
-          <w:sz w:val="28"/>
-          <w:szCs w:val="28"/>
-          <w:lang w:val="en-US"/>
-        </w:rPr>
-        <w:t xml:space="preserve"> is deactivated correctly</w:t>
+        <w:t>: when the time-slot is deactivated correctly</w:t>
       </w:r>
     </w:p>
     <w:p>
@@ -10532,7 +10290,15 @@
       </w:r>
     </w:p>
     <w:p>
-      <w:r>
+      <w:pPr>
+        <w:rPr>
+          <w:lang w:val="en-US"/>
+        </w:rPr>
+      </w:pPr>
+      <w:r>
+        <w:rPr>
+          <w:lang w:val="en-US"/>
+        </w:rPr>
         <w:br w:type="page"/>
       </w:r>
     </w:p>
@@ -10726,52 +10492,7 @@
           <w:szCs w:val="24"/>
           <w:lang w:val="en-US"/>
         </w:rPr>
-        <w:t xml:space="preserve"> </w:t>
-      </w:r>
-      <w:r>
-        <w:rPr>
-          <w:rFonts w:ascii="Bahnschrift Light" w:hAnsi="Bahnschrift Light"/>
-          <w:sz w:val="24"/>
-          <w:szCs w:val="24"/>
-          <w:lang w:val="en-US"/>
-        </w:rPr>
-        <w:t>teacher-email</w:t>
-      </w:r>
-      <w:r>
-        <w:rPr>
-          <w:rFonts w:ascii="Bahnschrift Light" w:hAnsi="Bahnschrift Light"/>
-          <w:sz w:val="24"/>
-          <w:szCs w:val="24"/>
-          <w:lang w:val="en-US"/>
-        </w:rPr>
-        <w:t xml:space="preserve">: </w:t>
-      </w:r>
-      <w:r>
-        <w:rPr>
-          <w:rFonts w:ascii="Bahnschrift Light" w:hAnsi="Bahnschrift Light"/>
-          <w:sz w:val="24"/>
-          <w:szCs w:val="24"/>
-          <w:lang w:val="en-US"/>
-        </w:rPr>
-        <w:t>String</w:t>
-      </w:r>
-      <w:r>
-        <w:rPr>
-          <w:rFonts w:ascii="Bahnschrift Light" w:hAnsi="Bahnschrift Light"/>
-          <w:sz w:val="24"/>
-          <w:szCs w:val="24"/>
-          <w:lang w:val="en-US"/>
-        </w:rPr>
-        <w:t xml:space="preserve">, </w:t>
-      </w:r>
-      <w:r>
-        <w:rPr>
-          <w:rFonts w:ascii="Bahnschrift Light" w:hAnsi="Bahnschrift Light"/>
-          <w:sz w:val="24"/>
-          <w:szCs w:val="24"/>
-          <w:lang w:val="en-US"/>
-        </w:rPr>
-        <w:t>title: String</w:t>
+        <w:t xml:space="preserve"> teacher-email: String, title: String</w:t>
       </w:r>
     </w:p>
     <w:p>
@@ -10847,17 +10568,7 @@
           <w:szCs w:val="28"/>
           <w:lang w:val="en-US"/>
         </w:rPr>
-        <w:t>teacher-course association</w:t>
-      </w:r>
-      <w:r>
-        <w:rPr>
-          <w:rFonts w:ascii="Bahnschrift Light" w:hAnsi="Bahnschrift Light"/>
-          <w:color w:val="00B050"/>
-          <w:sz w:val="28"/>
-          <w:szCs w:val="28"/>
-          <w:lang w:val="en-US"/>
-        </w:rPr>
-        <w:t xml:space="preserve"> </w:t>
+        <w:t xml:space="preserve">teacher-course association </w:t>
       </w:r>
       <w:bookmarkEnd w:id="0"/>
       <w:r>
@@ -11085,18 +10796,7 @@
                 <w:u w:val="single"/>
                 <w:lang w:val="en-US"/>
               </w:rPr>
-              <w:t>activate-</w:t>
-            </w:r>
-            <w:r>
-              <w:rPr>
-                <w:rFonts w:ascii="Bahnschrift Light" w:hAnsi="Bahnschrift Light" w:cs="Segoe UI"/>
-                <w:color w:val="0033CC"/>
-                <w:sz w:val="28"/>
-                <w:szCs w:val="28"/>
-                <w:u w:val="single"/>
-                <w:lang w:val="en-US"/>
-              </w:rPr>
-              <w:t>teaching</w:t>
+              <w:t>activate-teaching</w:t>
             </w:r>
           </w:p>
         </w:tc>
@@ -11432,18 +11132,7 @@
                 <w:u w:val="single"/>
                 <w:lang w:val="en-US"/>
               </w:rPr>
-              <w:t>deactivate-t</w:t>
-            </w:r>
-            <w:r>
-              <w:rPr>
-                <w:rFonts w:ascii="Bahnschrift Light" w:hAnsi="Bahnschrift Light" w:cs="Segoe UI"/>
-                <w:color w:val="0033CC"/>
-                <w:sz w:val="28"/>
-                <w:szCs w:val="28"/>
-                <w:u w:val="single"/>
-                <w:lang w:val="en-US"/>
-              </w:rPr>
-              <w:t>eaching</w:t>
+              <w:t>deactivate-teaching</w:t>
             </w:r>
           </w:p>
         </w:tc>
@@ -11858,17 +11547,7 @@
           <w:szCs w:val="24"/>
           <w:lang w:val="en-US"/>
         </w:rPr>
-        <w:t xml:space="preserve"> </w:t>
-      </w:r>
-      <w:r>
-        <w:rPr>
-          <w:rFonts w:ascii="Bahnschrift Light" w:hAnsi="Bahnschrift Light"/>
-          <w:color w:val="0033CC"/>
-          <w:sz w:val="24"/>
-          <w:szCs w:val="24"/>
-          <w:lang w:val="en-US"/>
-        </w:rPr>
-        <w:t>FALSE</w:t>
+        <w:t xml:space="preserve"> FALSE</w:t>
       </w:r>
     </w:p>
     <w:p>
@@ -11897,16 +11576,7 @@
           <w:szCs w:val="24"/>
           <w:lang w:val="en-US"/>
         </w:rPr>
-        <w:t xml:space="preserve"> </w:t>
-      </w:r>
-      <w:r>
-        <w:rPr>
-          <w:rFonts w:ascii="Bahnschrift Light" w:hAnsi="Bahnschrift Light"/>
-          <w:sz w:val="24"/>
-          <w:szCs w:val="24"/>
-          <w:lang w:val="en-US"/>
-        </w:rPr>
-        <w:t>user-email: String, day: String, hour: int, teacher-email: String, title: String</w:t>
+        <w:t xml:space="preserve"> user-email: String, day: String, hour: int, teacher-email: String, title: String</w:t>
       </w:r>
     </w:p>
     <w:p>
@@ -11971,27 +11641,7 @@
           <w:szCs w:val="28"/>
           <w:lang w:val="en-US"/>
         </w:rPr>
-        <w:t xml:space="preserve">: when the new </w:t>
-      </w:r>
-      <w:r>
-        <w:rPr>
-          <w:rFonts w:ascii="Bahnschrift Light" w:hAnsi="Bahnschrift Light"/>
-          <w:color w:val="00B050"/>
-          <w:sz w:val="28"/>
-          <w:szCs w:val="28"/>
-          <w:lang w:val="en-US"/>
-        </w:rPr>
-        <w:t>booking</w:t>
-      </w:r>
-      <w:r>
-        <w:rPr>
-          <w:rFonts w:ascii="Bahnschrift Light" w:hAnsi="Bahnschrift Light"/>
-          <w:color w:val="00B050"/>
-          <w:sz w:val="28"/>
-          <w:szCs w:val="28"/>
-          <w:lang w:val="en-US"/>
-        </w:rPr>
-        <w:t xml:space="preserve"> is inserted correctly</w:t>
+        <w:t>: when the new booking is inserted correctly</w:t>
       </w:r>
     </w:p>
     <w:p>
@@ -12093,17 +11743,7 @@
           <w:szCs w:val="28"/>
           <w:lang w:val="en-US"/>
         </w:rPr>
-        <w:t xml:space="preserve">9 CONFLICT: when the </w:t>
-      </w:r>
-      <w:r>
-        <w:rPr>
-          <w:rFonts w:ascii="Bahnschrift Light" w:hAnsi="Bahnschrift Light"/>
-          <w:color w:val="FF0000"/>
-          <w:sz w:val="28"/>
-          <w:szCs w:val="28"/>
-          <w:lang w:val="en-US"/>
-        </w:rPr>
-        <w:t>booking</w:t>
+        <w:t>9 CONFLICT: when the booking</w:t>
       </w:r>
       <w:r>
         <w:rPr>
@@ -12297,17 +11937,7 @@
           <w:szCs w:val="24"/>
           <w:lang w:val="en-US"/>
         </w:rPr>
-        <w:t xml:space="preserve"> </w:t>
-      </w:r>
-      <w:r>
-        <w:rPr>
-          <w:rFonts w:ascii="Bahnschrift Light" w:hAnsi="Bahnschrift Light"/>
-          <w:color w:val="0033CC"/>
-          <w:sz w:val="24"/>
-          <w:szCs w:val="24"/>
-          <w:lang w:val="en-US"/>
-        </w:rPr>
-        <w:t>FALSE</w:t>
+        <w:t xml:space="preserve"> FALSE</w:t>
       </w:r>
     </w:p>
     <w:p>
@@ -12401,47 +12031,7 @@
           <w:szCs w:val="28"/>
           <w:lang w:val="en-US"/>
         </w:rPr>
-        <w:t xml:space="preserve">: when the </w:t>
-      </w:r>
-      <w:r>
-        <w:rPr>
-          <w:rFonts w:ascii="Bahnschrift Light" w:hAnsi="Bahnschrift Light"/>
-          <w:color w:val="00B050"/>
-          <w:sz w:val="28"/>
-          <w:szCs w:val="28"/>
-          <w:lang w:val="en-US"/>
-        </w:rPr>
-        <w:t>booking</w:t>
-      </w:r>
-      <w:r>
-        <w:rPr>
-          <w:rFonts w:ascii="Bahnschrift Light" w:hAnsi="Bahnschrift Light"/>
-          <w:color w:val="00B050"/>
-          <w:sz w:val="28"/>
-          <w:szCs w:val="28"/>
-          <w:lang w:val="en-US"/>
-        </w:rPr>
-        <w:t xml:space="preserve"> is </w:t>
-      </w:r>
-      <w:r>
-        <w:rPr>
-          <w:rFonts w:ascii="Bahnschrift Light" w:hAnsi="Bahnschrift Light"/>
-          <w:color w:val="00B050"/>
-          <w:sz w:val="28"/>
-          <w:szCs w:val="28"/>
-          <w:lang w:val="en-US"/>
-        </w:rPr>
-        <w:t>deleted</w:t>
-      </w:r>
-      <w:r>
-        <w:rPr>
-          <w:rFonts w:ascii="Bahnschrift Light" w:hAnsi="Bahnschrift Light"/>
-          <w:color w:val="00B050"/>
-          <w:sz w:val="28"/>
-          <w:szCs w:val="28"/>
-          <w:lang w:val="en-US"/>
-        </w:rPr>
-        <w:t xml:space="preserve"> correctly</w:t>
+        <w:t>: when the booking is deleted correctly</w:t>
       </w:r>
     </w:p>
     <w:p>
@@ -12615,29 +12205,7 @@
                 <w:u w:val="single"/>
                 <w:lang w:val="en-US"/>
               </w:rPr>
-              <w:t>complete</w:t>
-            </w:r>
-            <w:r>
-              <w:rPr>
-                <w:rFonts w:ascii="Bahnschrift Light" w:hAnsi="Bahnschrift Light" w:cs="Segoe UI"/>
-                <w:color w:val="0033CC"/>
-                <w:sz w:val="28"/>
-                <w:szCs w:val="28"/>
-                <w:u w:val="single"/>
-                <w:lang w:val="en-US"/>
-              </w:rPr>
-              <w:t>-</w:t>
-            </w:r>
-            <w:r>
-              <w:rPr>
-                <w:rFonts w:ascii="Bahnschrift Light" w:hAnsi="Bahnschrift Light" w:cs="Segoe UI"/>
-                <w:color w:val="0033CC"/>
-                <w:sz w:val="28"/>
-                <w:szCs w:val="28"/>
-                <w:u w:val="single"/>
-                <w:lang w:val="en-US"/>
-              </w:rPr>
-              <w:t>booking</w:t>
+              <w:t>complete-booking</w:t>
             </w:r>
           </w:p>
         </w:tc>
@@ -12715,17 +12283,7 @@
           <w:szCs w:val="24"/>
           <w:lang w:val="en-US"/>
         </w:rPr>
-        <w:t xml:space="preserve"> </w:t>
-      </w:r>
-      <w:r>
-        <w:rPr>
-          <w:rFonts w:ascii="Bahnschrift Light" w:hAnsi="Bahnschrift Light"/>
-          <w:color w:val="0033CC"/>
-          <w:sz w:val="24"/>
-          <w:szCs w:val="24"/>
-          <w:lang w:val="en-US"/>
-        </w:rPr>
-        <w:t>FALSE</w:t>
+        <w:t xml:space="preserve"> FALSE</w:t>
       </w:r>
     </w:p>
     <w:p>
@@ -12819,47 +12377,7 @@
           <w:szCs w:val="28"/>
           <w:lang w:val="en-US"/>
         </w:rPr>
-        <w:t xml:space="preserve">: when the </w:t>
-      </w:r>
-      <w:r>
-        <w:rPr>
-          <w:rFonts w:ascii="Bahnschrift Light" w:hAnsi="Bahnschrift Light"/>
-          <w:color w:val="00B050"/>
-          <w:sz w:val="28"/>
-          <w:szCs w:val="28"/>
-          <w:lang w:val="en-US"/>
-        </w:rPr>
-        <w:t>booking</w:t>
-      </w:r>
-      <w:r>
-        <w:rPr>
-          <w:rFonts w:ascii="Bahnschrift Light" w:hAnsi="Bahnschrift Light"/>
-          <w:color w:val="00B050"/>
-          <w:sz w:val="28"/>
-          <w:szCs w:val="28"/>
-          <w:lang w:val="en-US"/>
-        </w:rPr>
-        <w:t xml:space="preserve"> is </w:t>
-      </w:r>
-      <w:r>
-        <w:rPr>
-          <w:rFonts w:ascii="Bahnschrift Light" w:hAnsi="Bahnschrift Light"/>
-          <w:color w:val="00B050"/>
-          <w:sz w:val="28"/>
-          <w:szCs w:val="28"/>
-          <w:lang w:val="en-US"/>
-        </w:rPr>
-        <w:t>marked completed</w:t>
-      </w:r>
-      <w:r>
-        <w:rPr>
-          <w:rFonts w:ascii="Bahnschrift Light" w:hAnsi="Bahnschrift Light"/>
-          <w:color w:val="00B050"/>
-          <w:sz w:val="28"/>
-          <w:szCs w:val="28"/>
-          <w:lang w:val="en-US"/>
-        </w:rPr>
-        <w:t xml:space="preserve"> correctly</w:t>
+        <w:t>: when the booking is marked completed correctly</w:t>
       </w:r>
     </w:p>
     <w:p>
@@ -13459,11 +12977,12 @@
   <w:style w:type="paragraph" w:default="1" w:styleId="Normale">
     <w:name w:val="Normal"/>
     <w:qFormat/>
-    <w:rsid w:val="00921A7D"/>
+    <w:rsid w:val="00B9263F"/>
   </w:style>
   <w:style w:type="character" w:default="1" w:styleId="Carpredefinitoparagrafo">
     <w:name w:val="Default Paragraph Font"/>
     <w:uiPriority w:val="1"/>
+    <w:semiHidden/>
     <w:unhideWhenUsed/>
   </w:style>
   <w:style w:type="table" w:default="1" w:styleId="Tabellanormale">

</xml_diff>